<commit_message>
Update 2. Overlapping rectangles.docx
</commit_message>
<xml_diff>
--- a/2. Overlapping rectangles.docx
+++ b/2. Overlapping rectangles.docx
@@ -3,8 +3,847 @@
 <w:document xmlns:wpc="http://schemas.microsoft.com/office/word/2010/wordprocessingCanvas" xmlns:cx="http://schemas.microsoft.com/office/drawing/2014/chartex" xmlns:cx1="http://schemas.microsoft.com/office/drawing/2015/9/8/chartex" xmlns:cx2="http://schemas.microsoft.com/office/drawing/2015/10/21/chartex" xmlns:cx3="http://schemas.microsoft.com/office/drawing/2016/5/9/chartex" xmlns:cx4="http://schemas.microsoft.com/office/drawing/2016/5/10/chartex" xmlns:cx5="http://schemas.microsoft.com/office/drawing/2016/5/11/chartex" xmlns:cx6="http://schemas.microsoft.com/office/drawing/2016/5/12/chartex" xmlns:cx7="http://schemas.microsoft.com/office/drawing/2016/5/13/chartex" xmlns:cx8="http://schemas.microsoft.com/office/drawing/2016/5/14/chartex" xmlns:mc="http://schemas.openxmlformats.org/markup-compatibility/2006" xmlns:aink="http://schemas.microsoft.com/office/drawing/2016/ink" xmlns:am3d="http://schemas.microsoft.com/office/drawing/2017/model3d" xmlns:o="urn:schemas-microsoft-com:office:office" xmlns:r="http://schemas.openxmlformats.org/officeDocument/2006/relationships" xmlns:m="http://schemas.openxmlformats.org/officeDocument/2006/math" xmlns:v="urn:schemas-microsoft-com:vml" xmlns:wp14="http://schemas.microsoft.com/office/word/2010/wordprocessingDrawing" xmlns:wp="http://schemas.openxmlformats.org/drawingml/2006/wordprocessingDrawing" xmlns:w10="urn:schemas-microsoft-com:office:word" xmlns:w="http://schemas.openxmlformats.org/wordprocessingml/2006/main" xmlns:w14="http://schemas.microsoft.com/office/word/2010/wordml" xmlns:w15="http://schemas.microsoft.com/office/word/2012/wordml" xmlns:w16cex="http://schemas.microsoft.com/office/word/2018/wordml/cex" xmlns:w16cid="http://schemas.microsoft.com/office/word/2016/wordml/cid" xmlns:w16="http://schemas.microsoft.com/office/word/2018/wordml" xmlns:w16sdtdh="http://schemas.microsoft.com/office/word/2020/wordml/sdtdatahash" xmlns:w16se="http://schemas.microsoft.com/office/word/2015/wordml/symex" xmlns:wpg="http://schemas.microsoft.com/office/word/2010/wordprocessingGroup" xmlns:wpi="http://schemas.microsoft.com/office/word/2010/wordprocessingInk" xmlns:wne="http://schemas.microsoft.com/office/word/2006/wordml" xmlns:wps="http://schemas.microsoft.com/office/word/2010/wordprocessingShape" mc:Ignorable="w14 w15 w16se w16cid w16 w16cex w16sdtdh wp14">
   <w:body>
     <w:p>
-      <w:r>
-        <w:t>asdd</w:t>
+      <w:pPr>
+        <w:pStyle w:val="NormalWeb"/>
+        <w:shd w:val="clear" w:color="auto" w:fill="FFFFFF"/>
+        <w:spacing w:before="0" w:beforeAutospacing="0" w:after="150" w:afterAutospacing="0"/>
+        <w:jc w:val="center"/>
+        <w:rPr>
+          <w:rFonts w:ascii="Arial" w:hAnsi="Arial" w:cs="Arial"/>
+          <w:b/>
+          <w:bCs/>
+          <w:color w:val="333333"/>
+          <w:sz w:val="27"/>
+          <w:szCs w:val="27"/>
+        </w:rPr>
+      </w:pPr>
+      <w:r>
+        <w:rPr>
+          <w:rFonts w:ascii="Arial" w:hAnsi="Arial" w:cs="Arial"/>
+          <w:b/>
+          <w:bCs/>
+          <w:color w:val="333333"/>
+          <w:sz w:val="27"/>
+          <w:szCs w:val="27"/>
+        </w:rPr>
+        <w:t>2. Overlapping rectangles</w:t>
+      </w:r>
+    </w:p>
+    <w:p>
+      <w:pPr>
+        <w:pStyle w:val="NormalWeb"/>
+        <w:shd w:val="clear" w:color="auto" w:fill="FFFFFF"/>
+        <w:spacing w:before="0" w:beforeAutospacing="0" w:after="150" w:afterAutospacing="0"/>
+        <w:rPr>
+          <w:rFonts w:ascii="Arial" w:hAnsi="Arial" w:cs="Arial"/>
+          <w:color w:val="333333"/>
+          <w:sz w:val="21"/>
+          <w:szCs w:val="21"/>
+        </w:rPr>
+      </w:pPr>
+      <w:r>
+        <w:rPr>
+          <w:rFonts w:ascii="Arial" w:hAnsi="Arial" w:cs="Arial"/>
+          <w:color w:val="333333"/>
+          <w:sz w:val="27"/>
+          <w:szCs w:val="27"/>
+        </w:rPr>
+        <w:t>Given two rectangles, find if the given two rectangles overlap or not. A rectangle is denoted by providing the x and y coordinates of two points: the left top corner and the right bottom corner of the rectangle. Two rectangles sharing a side are considered overlapping. (L1 and R1 are the extreme points of the first rectangle and L2 and R2 are the extreme points of the second rectangle).</w:t>
+      </w:r>
+    </w:p>
+    <w:p>
+      <w:pPr>
+        <w:pStyle w:val="NormalWeb"/>
+        <w:shd w:val="clear" w:color="auto" w:fill="FFFFFF"/>
+        <w:spacing w:before="0" w:beforeAutospacing="0" w:after="150" w:afterAutospacing="0"/>
+        <w:rPr>
+          <w:rFonts w:ascii="Arial" w:hAnsi="Arial" w:cs="Arial"/>
+          <w:color w:val="333333"/>
+          <w:sz w:val="21"/>
+          <w:szCs w:val="21"/>
+        </w:rPr>
+      </w:pPr>
+      <w:r>
+        <w:rPr>
+          <w:rStyle w:val="Strong"/>
+          <w:rFonts w:ascii="Arial" w:hAnsi="Arial" w:cs="Arial"/>
+          <w:color w:val="333333"/>
+          <w:sz w:val="27"/>
+          <w:szCs w:val="27"/>
+        </w:rPr>
+        <w:t>Note: </w:t>
+      </w:r>
+      <w:r>
+        <w:rPr>
+          <w:rFonts w:ascii="Arial" w:hAnsi="Arial" w:cs="Arial"/>
+          <w:color w:val="333333"/>
+          <w:sz w:val="27"/>
+          <w:szCs w:val="27"/>
+        </w:rPr>
+        <w:t>It may be assumed that the rectangles are parallel to the coordinate axis.</w:t>
+      </w:r>
+    </w:p>
+    <w:p>
+      <w:pPr>
+        <w:spacing w:line="240" w:lineRule="auto"/>
+        <w:rPr>
+          <w:rFonts w:ascii="Times New Roman" w:hAnsi="Times New Roman" w:cs="Times New Roman"/>
+        </w:rPr>
+      </w:pPr>
+    </w:p>
+    <w:p>
+      <w:pPr>
+        <w:spacing w:line="240" w:lineRule="auto"/>
+      </w:pPr>
+      <w:r>
+        <w:t>// Initial Template for Java</w:t>
+      </w:r>
+    </w:p>
+    <w:p>
+      <w:pPr>
+        <w:spacing w:line="240" w:lineRule="auto"/>
+      </w:pPr>
+      <w:r>
+        <w:t xml:space="preserve">import </w:t>
+      </w:r>
+      <w:proofErr w:type="gramStart"/>
+      <w:r>
+        <w:t>java.io.*</w:t>
+      </w:r>
+      <w:proofErr w:type="gramEnd"/>
+      <w:r>
+        <w:t>;</w:t>
+      </w:r>
+    </w:p>
+    <w:p>
+      <w:pPr>
+        <w:spacing w:line="240" w:lineRule="auto"/>
+      </w:pPr>
+      <w:r>
+        <w:t xml:space="preserve">import </w:t>
+      </w:r>
+      <w:proofErr w:type="spellStart"/>
+      <w:r>
+        <w:t>java.util</w:t>
+      </w:r>
+      <w:proofErr w:type="spellEnd"/>
+      <w:r>
+        <w:t>.*;</w:t>
+      </w:r>
+    </w:p>
+    <w:p>
+      <w:pPr>
+        <w:spacing w:line="240" w:lineRule="auto"/>
+      </w:pPr>
+      <w:r>
+        <w:t>class GFG {</w:t>
+      </w:r>
+    </w:p>
+    <w:p>
+      <w:pPr>
+        <w:spacing w:line="240" w:lineRule="auto"/>
+      </w:pPr>
+      <w:r>
+        <w:t xml:space="preserve">    public static void </w:t>
+      </w:r>
+      <w:proofErr w:type="gramStart"/>
+      <w:r>
+        <w:t>main(</w:t>
+      </w:r>
+      <w:proofErr w:type="gramEnd"/>
+      <w:r>
+        <w:t xml:space="preserve">String </w:t>
+      </w:r>
+      <w:proofErr w:type="spellStart"/>
+      <w:r>
+        <w:t>args</w:t>
+      </w:r>
+      <w:proofErr w:type="spellEnd"/>
+      <w:r>
+        <w:t xml:space="preserve">[]) throws </w:t>
+      </w:r>
+      <w:proofErr w:type="spellStart"/>
+      <w:r>
+        <w:t>IOException</w:t>
+      </w:r>
+      <w:proofErr w:type="spellEnd"/>
+      <w:r>
+        <w:t xml:space="preserve"> {</w:t>
+      </w:r>
+    </w:p>
+    <w:p>
+      <w:pPr>
+        <w:spacing w:line="240" w:lineRule="auto"/>
+      </w:pPr>
+      <w:r>
+        <w:t xml:space="preserve">        </w:t>
+      </w:r>
+      <w:proofErr w:type="spellStart"/>
+      <w:r>
+        <w:t>BufferedReader</w:t>
+      </w:r>
+      <w:proofErr w:type="spellEnd"/>
+      <w:r>
+        <w:t xml:space="preserve"> read =</w:t>
+      </w:r>
+    </w:p>
+    <w:p>
+      <w:pPr>
+        <w:spacing w:line="240" w:lineRule="auto"/>
+      </w:pPr>
+      <w:r>
+        <w:t xml:space="preserve">            new </w:t>
+      </w:r>
+      <w:proofErr w:type="spellStart"/>
+      <w:proofErr w:type="gramStart"/>
+      <w:r>
+        <w:t>BufferedReader</w:t>
+      </w:r>
+      <w:proofErr w:type="spellEnd"/>
+      <w:r>
+        <w:t>(</w:t>
+      </w:r>
+      <w:proofErr w:type="gramEnd"/>
+      <w:r>
+        <w:t xml:space="preserve">new </w:t>
+      </w:r>
+      <w:proofErr w:type="spellStart"/>
+      <w:r>
+        <w:t>InputStreamReader</w:t>
+      </w:r>
+      <w:proofErr w:type="spellEnd"/>
+      <w:r>
+        <w:t>(System.in));</w:t>
+      </w:r>
+    </w:p>
+    <w:p>
+      <w:pPr>
+        <w:spacing w:line="240" w:lineRule="auto"/>
+      </w:pPr>
+      <w:r>
+        <w:t xml:space="preserve">        int t = </w:t>
+      </w:r>
+      <w:proofErr w:type="spellStart"/>
+      <w:r>
+        <w:t>Integer.parseInt</w:t>
+      </w:r>
+      <w:proofErr w:type="spellEnd"/>
+      <w:r>
+        <w:t>(</w:t>
+      </w:r>
+      <w:proofErr w:type="spellStart"/>
+      <w:proofErr w:type="gramStart"/>
+      <w:r>
+        <w:t>read.readLine</w:t>
+      </w:r>
+      <w:proofErr w:type="spellEnd"/>
+      <w:proofErr w:type="gramEnd"/>
+      <w:r>
+        <w:t>());</w:t>
+      </w:r>
+    </w:p>
+    <w:p>
+      <w:pPr>
+        <w:spacing w:line="240" w:lineRule="auto"/>
+      </w:pPr>
+      <w:r>
+        <w:t xml:space="preserve">        while (t-- &gt; 0) {</w:t>
+      </w:r>
+    </w:p>
+    <w:p>
+      <w:pPr>
+        <w:spacing w:line="240" w:lineRule="auto"/>
+      </w:pPr>
+      <w:r>
+        <w:t xml:space="preserve">            String </w:t>
+      </w:r>
+      <w:proofErr w:type="gramStart"/>
+      <w:r>
+        <w:t>S[</w:t>
+      </w:r>
+      <w:proofErr w:type="gramEnd"/>
+      <w:r>
+        <w:t xml:space="preserve">] = </w:t>
+      </w:r>
+      <w:proofErr w:type="spellStart"/>
+      <w:r>
+        <w:t>read.readLine</w:t>
+      </w:r>
+      <w:proofErr w:type="spellEnd"/>
+      <w:r>
+        <w:t>().split(" ");</w:t>
+      </w:r>
+    </w:p>
+    <w:p>
+      <w:pPr>
+        <w:spacing w:line="240" w:lineRule="auto"/>
+      </w:pPr>
+      <w:r>
+        <w:t xml:space="preserve">            int </w:t>
+      </w:r>
+      <w:proofErr w:type="gramStart"/>
+      <w:r>
+        <w:t>p[</w:t>
+      </w:r>
+      <w:proofErr w:type="gramEnd"/>
+      <w:r>
+        <w:t>] = new int[2];</w:t>
+      </w:r>
+    </w:p>
+    <w:p>
+      <w:pPr>
+        <w:spacing w:line="240" w:lineRule="auto"/>
+      </w:pPr>
+      <w:r>
+        <w:t xml:space="preserve">            int </w:t>
+      </w:r>
+      <w:proofErr w:type="gramStart"/>
+      <w:r>
+        <w:t>q[</w:t>
+      </w:r>
+      <w:proofErr w:type="gramEnd"/>
+      <w:r>
+        <w:t>] = new int[2];</w:t>
+      </w:r>
+    </w:p>
+    <w:p>
+      <w:pPr>
+        <w:spacing w:line="240" w:lineRule="auto"/>
+      </w:pPr>
+      <w:r>
+        <w:t xml:space="preserve">            int </w:t>
+      </w:r>
+      <w:proofErr w:type="gramStart"/>
+      <w:r>
+        <w:t>r[</w:t>
+      </w:r>
+      <w:proofErr w:type="gramEnd"/>
+      <w:r>
+        <w:t>] = new int[2];</w:t>
+      </w:r>
+    </w:p>
+    <w:p>
+      <w:pPr>
+        <w:spacing w:line="240" w:lineRule="auto"/>
+      </w:pPr>
+      <w:r>
+        <w:t xml:space="preserve">            int </w:t>
+      </w:r>
+      <w:proofErr w:type="gramStart"/>
+      <w:r>
+        <w:t>s[</w:t>
+      </w:r>
+      <w:proofErr w:type="gramEnd"/>
+      <w:r>
+        <w:t>] = new int[2];</w:t>
+      </w:r>
+    </w:p>
+    <w:p>
+      <w:pPr>
+        <w:spacing w:line="240" w:lineRule="auto"/>
+      </w:pPr>
+      <w:r>
+        <w:t xml:space="preserve">            </w:t>
+      </w:r>
+      <w:proofErr w:type="gramStart"/>
+      <w:r>
+        <w:t>p[</w:t>
+      </w:r>
+      <w:proofErr w:type="gramEnd"/>
+      <w:r>
+        <w:t xml:space="preserve">0] = </w:t>
+      </w:r>
+      <w:proofErr w:type="spellStart"/>
+      <w:r>
+        <w:t>Integer.parseInt</w:t>
+      </w:r>
+      <w:proofErr w:type="spellEnd"/>
+      <w:r>
+        <w:t>(S[0]);</w:t>
+      </w:r>
+    </w:p>
+    <w:p>
+      <w:pPr>
+        <w:spacing w:line="240" w:lineRule="auto"/>
+      </w:pPr>
+      <w:r>
+        <w:t xml:space="preserve">            </w:t>
+      </w:r>
+      <w:proofErr w:type="gramStart"/>
+      <w:r>
+        <w:t>p[</w:t>
+      </w:r>
+      <w:proofErr w:type="gramEnd"/>
+      <w:r>
+        <w:t xml:space="preserve">1] = </w:t>
+      </w:r>
+      <w:proofErr w:type="spellStart"/>
+      <w:r>
+        <w:t>Integer.parseInt</w:t>
+      </w:r>
+      <w:proofErr w:type="spellEnd"/>
+      <w:r>
+        <w:t>(S[1]);</w:t>
+      </w:r>
+    </w:p>
+    <w:p>
+      <w:pPr>
+        <w:spacing w:line="240" w:lineRule="auto"/>
+      </w:pPr>
+      <w:r>
+        <w:t xml:space="preserve">            </w:t>
+      </w:r>
+      <w:proofErr w:type="gramStart"/>
+      <w:r>
+        <w:t>q[</w:t>
+      </w:r>
+      <w:proofErr w:type="gramEnd"/>
+      <w:r>
+        <w:t xml:space="preserve">0] = </w:t>
+      </w:r>
+      <w:proofErr w:type="spellStart"/>
+      <w:r>
+        <w:t>Integer.parseInt</w:t>
+      </w:r>
+      <w:proofErr w:type="spellEnd"/>
+      <w:r>
+        <w:t>(S[2]);</w:t>
+      </w:r>
+    </w:p>
+    <w:p>
+      <w:pPr>
+        <w:spacing w:line="240" w:lineRule="auto"/>
+      </w:pPr>
+      <w:r>
+        <w:t xml:space="preserve">            </w:t>
+      </w:r>
+      <w:proofErr w:type="gramStart"/>
+      <w:r>
+        <w:t>q[</w:t>
+      </w:r>
+      <w:proofErr w:type="gramEnd"/>
+      <w:r>
+        <w:t xml:space="preserve">1] = </w:t>
+      </w:r>
+      <w:proofErr w:type="spellStart"/>
+      <w:r>
+        <w:t>Integer.parseInt</w:t>
+      </w:r>
+      <w:proofErr w:type="spellEnd"/>
+      <w:r>
+        <w:t>(S[3]);</w:t>
+      </w:r>
+    </w:p>
+    <w:p>
+      <w:pPr>
+        <w:spacing w:line="240" w:lineRule="auto"/>
+      </w:pPr>
+      <w:r>
+        <w:t xml:space="preserve">            </w:t>
+      </w:r>
+      <w:proofErr w:type="gramStart"/>
+      <w:r>
+        <w:t>r[</w:t>
+      </w:r>
+      <w:proofErr w:type="gramEnd"/>
+      <w:r>
+        <w:t xml:space="preserve">0] = </w:t>
+      </w:r>
+      <w:proofErr w:type="spellStart"/>
+      <w:r>
+        <w:t>Integer.parseInt</w:t>
+      </w:r>
+      <w:proofErr w:type="spellEnd"/>
+      <w:r>
+        <w:t>(S[4]);</w:t>
+      </w:r>
+    </w:p>
+    <w:p>
+      <w:pPr>
+        <w:spacing w:line="240" w:lineRule="auto"/>
+      </w:pPr>
+      <w:r>
+        <w:t xml:space="preserve">            </w:t>
+      </w:r>
+      <w:proofErr w:type="gramStart"/>
+      <w:r>
+        <w:t>r[</w:t>
+      </w:r>
+      <w:proofErr w:type="gramEnd"/>
+      <w:r>
+        <w:t xml:space="preserve">1] = </w:t>
+      </w:r>
+      <w:proofErr w:type="spellStart"/>
+      <w:r>
+        <w:t>Integer.parseInt</w:t>
+      </w:r>
+      <w:proofErr w:type="spellEnd"/>
+      <w:r>
+        <w:t>(S[5]);</w:t>
+      </w:r>
+    </w:p>
+    <w:p>
+      <w:pPr>
+        <w:spacing w:line="240" w:lineRule="auto"/>
+      </w:pPr>
+      <w:r>
+        <w:t xml:space="preserve">            </w:t>
+      </w:r>
+      <w:proofErr w:type="gramStart"/>
+      <w:r>
+        <w:t>s[</w:t>
+      </w:r>
+      <w:proofErr w:type="gramEnd"/>
+      <w:r>
+        <w:t xml:space="preserve">0] = </w:t>
+      </w:r>
+      <w:proofErr w:type="spellStart"/>
+      <w:r>
+        <w:t>Integer.parseInt</w:t>
+      </w:r>
+      <w:proofErr w:type="spellEnd"/>
+      <w:r>
+        <w:t>(S[6]);</w:t>
+      </w:r>
+    </w:p>
+    <w:p>
+      <w:pPr>
+        <w:spacing w:line="240" w:lineRule="auto"/>
+      </w:pPr>
+      <w:r>
+        <w:t xml:space="preserve">            </w:t>
+      </w:r>
+      <w:proofErr w:type="gramStart"/>
+      <w:r>
+        <w:t>s[</w:t>
+      </w:r>
+      <w:proofErr w:type="gramEnd"/>
+      <w:r>
+        <w:t xml:space="preserve">1] = </w:t>
+      </w:r>
+      <w:proofErr w:type="spellStart"/>
+      <w:r>
+        <w:t>Integer.parseInt</w:t>
+      </w:r>
+      <w:proofErr w:type="spellEnd"/>
+      <w:r>
+        <w:t>(S[7]);</w:t>
+      </w:r>
+    </w:p>
+    <w:p>
+      <w:pPr>
+        <w:spacing w:line="240" w:lineRule="auto"/>
+      </w:pPr>
+      <w:r>
+        <w:t xml:space="preserve">            Solution </w:t>
+      </w:r>
+      <w:proofErr w:type="spellStart"/>
+      <w:r>
+        <w:t>ob</w:t>
+      </w:r>
+      <w:proofErr w:type="spellEnd"/>
+      <w:r>
+        <w:t xml:space="preserve"> = new </w:t>
+      </w:r>
+      <w:proofErr w:type="gramStart"/>
+      <w:r>
+        <w:t>Solution(</w:t>
+      </w:r>
+      <w:proofErr w:type="gramEnd"/>
+      <w:r>
+        <w:t>);</w:t>
+      </w:r>
+    </w:p>
+    <w:p>
+      <w:pPr>
+        <w:spacing w:line="240" w:lineRule="auto"/>
+      </w:pPr>
+      <w:r>
+        <w:t xml:space="preserve">            int </w:t>
+      </w:r>
+      <w:proofErr w:type="spellStart"/>
+      <w:r>
+        <w:t>ans</w:t>
+      </w:r>
+      <w:proofErr w:type="spellEnd"/>
+      <w:r>
+        <w:t xml:space="preserve"> = </w:t>
+      </w:r>
+      <w:proofErr w:type="spellStart"/>
+      <w:proofErr w:type="gramStart"/>
+      <w:r>
+        <w:t>ob.doOverlap</w:t>
+      </w:r>
+      <w:proofErr w:type="spellEnd"/>
+      <w:proofErr w:type="gramEnd"/>
+      <w:r>
+        <w:t>(p, q, r, s);</w:t>
+      </w:r>
+    </w:p>
+    <w:p>
+      <w:pPr>
+        <w:spacing w:line="240" w:lineRule="auto"/>
+      </w:pPr>
+      <w:r>
+        <w:lastRenderedPageBreak/>
+        <w:t xml:space="preserve">            </w:t>
+      </w:r>
+      <w:proofErr w:type="spellStart"/>
+      <w:r>
+        <w:t>System.out.println</w:t>
+      </w:r>
+      <w:proofErr w:type="spellEnd"/>
+      <w:r>
+        <w:t>(</w:t>
+      </w:r>
+      <w:proofErr w:type="spellStart"/>
+      <w:r>
+        <w:t>ans</w:t>
+      </w:r>
+      <w:proofErr w:type="spellEnd"/>
+      <w:r>
+        <w:t>);</w:t>
+      </w:r>
+    </w:p>
+    <w:p>
+      <w:pPr>
+        <w:spacing w:line="240" w:lineRule="auto"/>
+      </w:pPr>
+      <w:r>
+        <w:t xml:space="preserve">        }</w:t>
+      </w:r>
+    </w:p>
+    <w:p>
+      <w:pPr>
+        <w:spacing w:line="240" w:lineRule="auto"/>
+      </w:pPr>
+      <w:r>
+        <w:t xml:space="preserve">    }</w:t>
+      </w:r>
+    </w:p>
+    <w:p>
+      <w:pPr>
+        <w:spacing w:line="240" w:lineRule="auto"/>
+      </w:pPr>
+      <w:r>
+        <w:t>}/</w:t>
+      </w:r>
+      <w:proofErr w:type="gramStart"/>
+      <w:r>
+        <w:t>/ }</w:t>
+      </w:r>
+      <w:proofErr w:type="gramEnd"/>
+      <w:r>
+        <w:t xml:space="preserve"> Driver Code Ends</w:t>
+      </w:r>
+    </w:p>
+    <w:p>
+      <w:pPr>
+        <w:spacing w:line="240" w:lineRule="auto"/>
+      </w:pPr>
+      <w:r>
+        <w:t>// User function Template for Java</w:t>
+      </w:r>
+    </w:p>
+    <w:p>
+      <w:pPr>
+        <w:spacing w:line="240" w:lineRule="auto"/>
+        <w:rPr>
+          <w:b/>
+          <w:bCs/>
+        </w:rPr>
+      </w:pPr>
+      <w:r>
+        <w:rPr>
+          <w:b/>
+          <w:bCs/>
+        </w:rPr>
+        <w:t>class Solution {</w:t>
+      </w:r>
+    </w:p>
+    <w:p>
+      <w:pPr>
+        <w:spacing w:line="240" w:lineRule="auto"/>
+        <w:rPr>
+          <w:b/>
+          <w:bCs/>
+        </w:rPr>
+      </w:pPr>
+      <w:r>
+        <w:rPr>
+          <w:b/>
+          <w:bCs/>
+        </w:rPr>
+        <w:t xml:space="preserve">    int </w:t>
+      </w:r>
+      <w:proofErr w:type="spellStart"/>
+      <w:proofErr w:type="gramStart"/>
+      <w:r>
+        <w:rPr>
+          <w:b/>
+          <w:bCs/>
+        </w:rPr>
+        <w:t>doOverlap</w:t>
+      </w:r>
+      <w:proofErr w:type="spellEnd"/>
+      <w:r>
+        <w:rPr>
+          <w:b/>
+          <w:bCs/>
+        </w:rPr>
+        <w:t>(</w:t>
+      </w:r>
+      <w:proofErr w:type="gramEnd"/>
+      <w:r>
+        <w:rPr>
+          <w:b/>
+          <w:bCs/>
+        </w:rPr>
+        <w:t>int L1[], int R1[], int L2[], int R2[]) {</w:t>
+      </w:r>
+    </w:p>
+    <w:p>
+      <w:pPr>
+        <w:spacing w:line="240" w:lineRule="auto"/>
+        <w:rPr>
+          <w:b/>
+          <w:bCs/>
+        </w:rPr>
+      </w:pPr>
+      <w:r>
+        <w:rPr>
+          <w:b/>
+          <w:bCs/>
+        </w:rPr>
+        <w:t xml:space="preserve">        // code here</w:t>
+      </w:r>
+    </w:p>
+    <w:p>
+      <w:pPr>
+        <w:spacing w:line="240" w:lineRule="auto"/>
+        <w:rPr>
+          <w:b/>
+          <w:bCs/>
+        </w:rPr>
+      </w:pPr>
+      <w:r>
+        <w:rPr>
+          <w:b/>
+          <w:bCs/>
+        </w:rPr>
+        <w:t xml:space="preserve">        if(L1[0]&gt;R2[0] || L2[0]&gt;R1[0])</w:t>
+      </w:r>
+    </w:p>
+    <w:p>
+      <w:pPr>
+        <w:spacing w:line="240" w:lineRule="auto"/>
+        <w:rPr>
+          <w:b/>
+          <w:bCs/>
+        </w:rPr>
+      </w:pPr>
+      <w:r>
+        <w:rPr>
+          <w:b/>
+          <w:bCs/>
+        </w:rPr>
+        <w:t xml:space="preserve">            return 0;</w:t>
+      </w:r>
+    </w:p>
+    <w:p>
+      <w:pPr>
+        <w:spacing w:line="240" w:lineRule="auto"/>
+        <w:rPr>
+          <w:b/>
+          <w:bCs/>
+        </w:rPr>
+      </w:pPr>
+      <w:r>
+        <w:rPr>
+          <w:b/>
+          <w:bCs/>
+        </w:rPr>
+        <w:t xml:space="preserve">        if(L1[</w:t>
+      </w:r>
+      <w:proofErr w:type="gramStart"/>
+      <w:r>
+        <w:rPr>
+          <w:b/>
+          <w:bCs/>
+        </w:rPr>
+        <w:t>1]&lt;</w:t>
+      </w:r>
+      <w:proofErr w:type="gramEnd"/>
+      <w:r>
+        <w:rPr>
+          <w:b/>
+          <w:bCs/>
+        </w:rPr>
+        <w:t>R2[1] || L2[1]&lt;R1[1])</w:t>
+      </w:r>
+    </w:p>
+    <w:p>
+      <w:pPr>
+        <w:spacing w:line="240" w:lineRule="auto"/>
+        <w:rPr>
+          <w:b/>
+          <w:bCs/>
+        </w:rPr>
+      </w:pPr>
+      <w:r>
+        <w:rPr>
+          <w:b/>
+          <w:bCs/>
+        </w:rPr>
+        <w:t xml:space="preserve">            return 0;    </w:t>
+      </w:r>
+    </w:p>
+    <w:p>
+      <w:pPr>
+        <w:spacing w:line="240" w:lineRule="auto"/>
+        <w:rPr>
+          <w:b/>
+          <w:bCs/>
+        </w:rPr>
+      </w:pPr>
+      <w:r>
+        <w:rPr>
+          <w:b/>
+          <w:bCs/>
+        </w:rPr>
+        <w:t xml:space="preserve">        return 1;</w:t>
+      </w:r>
+    </w:p>
+    <w:p>
+      <w:pPr>
+        <w:spacing w:line="240" w:lineRule="auto"/>
+        <w:rPr>
+          <w:b/>
+          <w:bCs/>
+        </w:rPr>
+      </w:pPr>
+      <w:r>
+        <w:rPr>
+          <w:b/>
+          <w:bCs/>
+        </w:rPr>
+        <w:t xml:space="preserve">    }</w:t>
+      </w:r>
+    </w:p>
+    <w:p>
+      <w:pPr>
+        <w:spacing w:line="240" w:lineRule="auto"/>
+        <w:rPr>
+          <w:b/>
+          <w:bCs/>
+        </w:rPr>
+      </w:pPr>
+      <w:r>
+        <w:rPr>
+          <w:b/>
+          <w:bCs/>
+        </w:rPr>
+        <w:t>};</w:t>
       </w:r>
     </w:p>
     <w:sectPr>
@@ -443,6 +1282,34 @@
     <w:semiHidden/>
     <w:unhideWhenUsed/>
   </w:style>
+  <w:style w:type="paragraph" w:styleId="NormalWeb">
+    <w:name w:val="Normal (Web)"/>
+    <w:basedOn w:val="Normal"/>
+    <w:uiPriority w:val="99"/>
+    <w:semiHidden/>
+    <w:unhideWhenUsed/>
+    <w:rsid w:val="004F2F42"/>
+    <w:pPr>
+      <w:spacing w:before="100" w:beforeAutospacing="1" w:after="100" w:afterAutospacing="1" w:line="240" w:lineRule="auto"/>
+    </w:pPr>
+    <w:rPr>
+      <w:rFonts w:ascii="Times New Roman" w:eastAsia="Times New Roman" w:hAnsi="Times New Roman" w:cs="Times New Roman"/>
+      <w:sz w:val="24"/>
+      <w:szCs w:val="24"/>
+      <w:lang w:eastAsia="en-IN"/>
+    </w:rPr>
+  </w:style>
+  <w:style w:type="character" w:styleId="Strong">
+    <w:name w:val="Strong"/>
+    <w:basedOn w:val="DefaultParagraphFont"/>
+    <w:uiPriority w:val="22"/>
+    <w:qFormat/>
+    <w:rsid w:val="004F2F42"/>
+    <w:rPr>
+      <w:b/>
+      <w:bCs/>
+    </w:rPr>
+  </w:style>
 </w:styles>
 </file>
 

</xml_diff>